<commit_message>
Se agregó locación a Formación empresarial
</commit_message>
<xml_diff>
--- a/Formacion empresarial/Formacion empresarial.docx
+++ b/Formacion empresarial/Formacion empresarial.docx
@@ -1512,7 +1512,6 @@
       </w:pPr>
       <w:r>
         <w:rPr>
-          <w:rFonts w:ascii="Arial" w:hAnsi="Arial"/>
           <w:sz w:val="24"/>
           <w:szCs w:val="24"/>
         </w:rPr>
@@ -1554,7 +1553,7 @@
       </w:pPr>
       <w:r>
         <w:rPr>
-          <w:rFonts w:eastAsia="" w:cs="宋体" w:cstheme="minorBidi" w:eastAsiaTheme="minorEastAsia" w:ascii="Arial" w:hAnsi="Arial"/>
+          <w:rFonts w:eastAsia="" w:cs="宋体" w:ascii="Arial" w:hAnsi="Arial" w:cstheme="minorBidi" w:eastAsiaTheme="minorEastAsia"/>
           <w:b/>
           <w:bCs/>
           <w:color w:val="auto"/>
@@ -1567,7 +1566,7 @@
       </w:r>
       <w:r>
         <w:rPr>
-          <w:rFonts w:eastAsia="" w:cs="宋体" w:cstheme="minorBidi" w:eastAsiaTheme="minorEastAsia" w:ascii="Arial" w:hAnsi="Arial"/>
+          <w:rFonts w:eastAsia="" w:cs="宋体" w:ascii="Arial" w:hAnsi="Arial" w:cstheme="minorBidi" w:eastAsiaTheme="minorEastAsia"/>
           <w:b w:val="false"/>
           <w:bCs w:val="false"/>
           <w:color w:val="auto"/>
@@ -1591,7 +1590,18 @@
       </w:pPr>
       <w:r>
         <w:rPr>
-          <w:rFonts w:eastAsia="" w:cs="宋体" w:cstheme="minorBidi" w:eastAsiaTheme="minorEastAsia" w:ascii="Arial" w:hAnsi="Arial"/>
+          <w:b w:val="false"/>
+          <w:bCs w:val="false"/>
+        </w:rPr>
+      </w:r>
+    </w:p>
+    <w:p>
+      <w:pPr>
+        <w:pStyle w:val="Normal"/>
+        <w:jc w:val="left"/>
+        <w:rPr>
+          <w:rFonts w:ascii="Arial" w:hAnsi="Arial" w:eastAsia="" w:cs="宋体" w:cstheme="minorBidi" w:eastAsiaTheme="minorEastAsia"/>
+          <w:b/>
           <w:b/>
           <w:bCs/>
           <w:color w:val="auto"/>
@@ -1600,15 +1610,10 @@
           <w:szCs w:val="24"/>
           <w:lang w:val="en-US" w:eastAsia="zh-CN" w:bidi="ar-SA"/>
         </w:rPr>
-      </w:r>
-    </w:p>
-    <w:p>
-      <w:pPr>
-        <w:pStyle w:val="Normal"/>
-        <w:jc w:val="left"/>
-        <w:rPr>
-          <w:rFonts w:ascii="Arial" w:hAnsi="Arial" w:eastAsia="" w:cs="宋体" w:cstheme="minorBidi" w:eastAsiaTheme="minorEastAsia"/>
-          <w:b/>
+      </w:pPr>
+      <w:r>
+        <w:rPr>
+          <w:rFonts w:eastAsia="" w:cs="宋体" w:ascii="Arial" w:hAnsi="Arial" w:cstheme="minorBidi" w:eastAsiaTheme="minorEastAsia"/>
           <w:b/>
           <w:bCs/>
           <w:color w:val="auto"/>
@@ -1617,23 +1622,11 @@
           <w:szCs w:val="24"/>
           <w:lang w:val="en-US" w:eastAsia="zh-CN" w:bidi="ar-SA"/>
         </w:rPr>
-      </w:pPr>
-      <w:r>
-        <w:rPr>
-          <w:rFonts w:eastAsia="" w:cs="宋体" w:cstheme="minorBidi" w:eastAsiaTheme="minorEastAsia" w:ascii="Arial" w:hAnsi="Arial"/>
-          <w:b/>
-          <w:bCs/>
-          <w:color w:val="auto"/>
-          <w:kern w:val="0"/>
-          <w:sz w:val="24"/>
-          <w:szCs w:val="24"/>
-          <w:lang w:val="en-US" w:eastAsia="zh-CN" w:bidi="ar-SA"/>
-        </w:rPr>
         <w:t xml:space="preserve">Datos del MTSS: </w:t>
       </w:r>
       <w:r>
         <w:rPr>
-          <w:rFonts w:eastAsia="" w:cs="宋体" w:cstheme="minorBidi" w:eastAsiaTheme="minorEastAsia" w:ascii="Arial" w:hAnsi="Arial"/>
+          <w:rFonts w:eastAsia="" w:cs="宋体" w:ascii="Arial" w:hAnsi="Arial" w:cstheme="minorBidi" w:eastAsiaTheme="minorEastAsia"/>
           <w:b w:val="false"/>
           <w:bCs w:val="false"/>
           <w:color w:val="auto"/>
@@ -1736,48 +1729,66 @@
           <w:sz w:val="24"/>
           <w:szCs w:val="24"/>
         </w:rPr>
-        <w:t>: Diseñ</w:t>
-      </w:r>
-      <w:r>
-        <w:rPr>
-          <w:rFonts w:ascii="Arial" w:hAnsi="Arial"/>
-          <w:sz w:val="24"/>
-          <w:szCs w:val="24"/>
-        </w:rPr>
-        <w:t>ar</w:t>
-      </w:r>
-      <w:r>
-        <w:rPr>
-          <w:rFonts w:ascii="Arial" w:hAnsi="Arial"/>
-          <w:sz w:val="24"/>
-          <w:szCs w:val="24"/>
-        </w:rPr>
-        <w:t>, desarroll</w:t>
-      </w:r>
-      <w:r>
-        <w:rPr>
-          <w:rFonts w:ascii="Arial" w:hAnsi="Arial"/>
-          <w:sz w:val="24"/>
-          <w:szCs w:val="24"/>
-        </w:rPr>
-        <w:t>ar</w:t>
-      </w:r>
-      <w:r>
-        <w:rPr>
-          <w:rFonts w:ascii="Arial" w:hAnsi="Arial"/>
-          <w:sz w:val="24"/>
-          <w:szCs w:val="24"/>
-        </w:rPr>
-        <w:t xml:space="preserve"> y manten</w:t>
-      </w:r>
-      <w:r>
-        <w:rPr>
-          <w:rFonts w:ascii="Arial" w:hAnsi="Arial"/>
-          <w:sz w:val="24"/>
-          <w:szCs w:val="24"/>
-        </w:rPr>
-        <w:t>er</w:t>
-      </w:r>
+        <w:t xml:space="preserve">: Diseñar, desarrollar y mantener aplicaciones web que satisfagan lo mejor posible las necesidades de nuestros clientes. </w:t>
+      </w:r>
+    </w:p>
+    <w:p>
+      <w:pPr>
+        <w:pStyle w:val="Normal"/>
+        <w:jc w:val="left"/>
+        <w:rPr>
+          <w:rFonts w:ascii="Arial" w:hAnsi="Arial"/>
+          <w:sz w:val="24"/>
+          <w:szCs w:val="24"/>
+        </w:rPr>
+      </w:pPr>
+      <w:r>
+        <w:rPr>
+          <w:rFonts w:ascii="Arial" w:hAnsi="Arial"/>
+          <w:sz w:val="24"/>
+          <w:szCs w:val="24"/>
+        </w:rPr>
+      </w:r>
+    </w:p>
+    <w:p>
+      <w:pPr>
+        <w:pStyle w:val="Normal"/>
+        <w:jc w:val="left"/>
+        <w:rPr>
+          <w:rFonts w:ascii="Arial" w:hAnsi="Arial"/>
+          <w:sz w:val="24"/>
+          <w:szCs w:val="24"/>
+        </w:rPr>
+      </w:pPr>
+      <w:r>
+        <w:rPr>
+          <w:rFonts w:ascii="Arial" w:hAnsi="Arial"/>
+          <w:b/>
+          <w:bCs/>
+          <w:sz w:val="24"/>
+          <w:szCs w:val="24"/>
+        </w:rPr>
+        <w:t>Visión</w:t>
+      </w:r>
+      <w:r>
+        <w:rPr>
+          <w:rFonts w:ascii="Arial" w:hAnsi="Arial"/>
+          <w:sz w:val="24"/>
+          <w:szCs w:val="24"/>
+        </w:rPr>
+        <w:t>: Llegar a ser una empresa reconocida de el rubro, y ayudar a otros emprendimientos a expandir sus fronteras al nuevo mercado digital.</w:t>
+      </w:r>
+    </w:p>
+    <w:p>
+      <w:pPr>
+        <w:pStyle w:val="Normal"/>
+        <w:jc w:val="left"/>
+        <w:rPr>
+          <w:rFonts w:ascii="Arial" w:hAnsi="Arial"/>
+          <w:sz w:val="24"/>
+          <w:szCs w:val="24"/>
+        </w:rPr>
+      </w:pPr>
       <w:r>
         <w:rPr>
           <w:rFonts w:ascii="Arial" w:hAnsi="Arial"/>
@@ -1786,50 +1797,12 @@
         </w:rPr>
         <w:t xml:space="preserve"> </w:t>
       </w:r>
-      <w:r>
-        <w:rPr>
-          <w:rFonts w:ascii="Arial" w:hAnsi="Arial"/>
-          <w:sz w:val="24"/>
-          <w:szCs w:val="24"/>
-        </w:rPr>
-        <w:t>aplicaciones web</w:t>
-      </w:r>
-      <w:r>
-        <w:rPr>
-          <w:rFonts w:ascii="Arial" w:hAnsi="Arial"/>
-          <w:sz w:val="24"/>
-          <w:szCs w:val="24"/>
-        </w:rPr>
-        <w:t xml:space="preserve"> que satisfagan lo mejor posible las necesidades de nuestros clientes. </w:t>
-      </w:r>
-    </w:p>
-    <w:p>
-      <w:pPr>
-        <w:pStyle w:val="Normal"/>
-        <w:jc w:val="left"/>
-        <w:rPr>
-          <w:rFonts w:ascii="Arial" w:hAnsi="Arial"/>
-          <w:sz w:val="24"/>
-          <w:szCs w:val="24"/>
-        </w:rPr>
-      </w:pPr>
-      <w:r>
-        <w:rPr>
-          <w:rFonts w:ascii="Arial" w:hAnsi="Arial"/>
-          <w:sz w:val="24"/>
-          <w:szCs w:val="24"/>
-        </w:rPr>
-      </w:r>
-    </w:p>
-    <w:p>
-      <w:pPr>
-        <w:pStyle w:val="Normal"/>
-        <w:jc w:val="left"/>
-        <w:rPr>
-          <w:rFonts w:ascii="Arial" w:hAnsi="Arial"/>
-          <w:sz w:val="24"/>
-          <w:szCs w:val="24"/>
-        </w:rPr>
+    </w:p>
+    <w:p>
+      <w:pPr>
+        <w:pStyle w:val="Normal"/>
+        <w:jc w:val="left"/>
+        <w:rPr/>
       </w:pPr>
       <w:r>
         <w:rPr>
@@ -1839,93 +1812,7 @@
           <w:sz w:val="24"/>
           <w:szCs w:val="24"/>
         </w:rPr>
-        <w:t>Visión</w:t>
-      </w:r>
-      <w:r>
-        <w:rPr>
-          <w:rFonts w:ascii="Arial" w:hAnsi="Arial"/>
-          <w:sz w:val="24"/>
-          <w:szCs w:val="24"/>
-        </w:rPr>
-        <w:t xml:space="preserve">: </w:t>
-      </w:r>
-      <w:r>
-        <w:rPr>
-          <w:rFonts w:ascii="Arial" w:hAnsi="Arial"/>
-          <w:sz w:val="24"/>
-          <w:szCs w:val="24"/>
-        </w:rPr>
-        <w:t>Llegar a ser una empresa reconocida de el rubro, y a</w:t>
-      </w:r>
-      <w:r>
-        <w:rPr>
-          <w:rFonts w:ascii="Arial" w:hAnsi="Arial"/>
-          <w:sz w:val="24"/>
-          <w:szCs w:val="24"/>
-        </w:rPr>
-        <w:t xml:space="preserve">yudar a </w:t>
-      </w:r>
-      <w:r>
-        <w:rPr>
-          <w:rFonts w:ascii="Arial" w:hAnsi="Arial"/>
-          <w:sz w:val="24"/>
-          <w:szCs w:val="24"/>
-        </w:rPr>
-        <w:t>otros emprendimientos</w:t>
-      </w:r>
-      <w:r>
-        <w:rPr>
-          <w:rFonts w:ascii="Arial" w:hAnsi="Arial"/>
-          <w:sz w:val="24"/>
-          <w:szCs w:val="24"/>
-        </w:rPr>
-        <w:t xml:space="preserve"> a expandir sus fronteras al nuevo mercado digital.</w:t>
-      </w:r>
-    </w:p>
-    <w:p>
-      <w:pPr>
-        <w:pStyle w:val="Normal"/>
-        <w:jc w:val="left"/>
-        <w:rPr>
-          <w:rFonts w:ascii="Arial" w:hAnsi="Arial"/>
-          <w:sz w:val="24"/>
-          <w:szCs w:val="24"/>
-        </w:rPr>
-      </w:pPr>
-      <w:r>
-        <w:rPr>
-          <w:rFonts w:ascii="Arial" w:hAnsi="Arial"/>
-          <w:sz w:val="24"/>
-          <w:szCs w:val="24"/>
-        </w:rPr>
-        <w:t xml:space="preserve"> </w:t>
-      </w:r>
-    </w:p>
-    <w:p>
-      <w:pPr>
-        <w:pStyle w:val="Normal"/>
-        <w:jc w:val="left"/>
-        <w:rPr/>
-      </w:pPr>
-      <w:r>
-        <w:rPr>
-          <w:rFonts w:ascii="Arial" w:hAnsi="Arial"/>
-          <w:b/>
-          <w:bCs/>
-          <w:sz w:val="24"/>
-          <w:szCs w:val="24"/>
-        </w:rPr>
-        <w:t>Valore</w:t>
-      </w:r>
-      <w:r>
-        <w:rPr>
-          <w:rFonts w:ascii="Arial" w:hAnsi="Arial"/>
-          <w:b/>
-          <w:bCs/>
-          <w:sz w:val="24"/>
-          <w:szCs w:val="24"/>
-        </w:rPr>
-        <w:t>s</w:t>
+        <w:t>Valores</w:t>
       </w:r>
       <w:r>
         <w:rPr>
@@ -1952,15 +1839,7 @@
           <w:sz w:val="24"/>
           <w:szCs w:val="24"/>
         </w:rPr>
-        <w:t>C</w:t>
-      </w:r>
-      <w:r>
-        <w:rPr>
-          <w:rFonts w:ascii="Arial" w:hAnsi="Arial"/>
-          <w:sz w:val="24"/>
-          <w:szCs w:val="24"/>
-        </w:rPr>
-        <w:t>onstancia: para periodicamente demostrar avances en el producto a nuestros clientes.</w:t>
+        <w:t>Constancia: para periodicamente demostrar avances en el producto a nuestros clientes.</w:t>
       </w:r>
     </w:p>
     <w:p>
@@ -2144,7 +2023,10 @@
         </w:rPr>
       </w:pPr>
       <w:r>
-        <w:rPr/>
+        <w:rPr>
+          <w:sz w:val="24"/>
+          <w:szCs w:val="24"/>
+        </w:rPr>
       </w:r>
     </w:p>
     <w:p>
@@ -2182,9 +2064,8 @@
       </w:pPr>
       <w:r>
         <w:rPr>
-          <w:rFonts w:ascii="Arial" w:hAnsi="Arial"/>
-          <w:sz w:val="24"/>
-          <w:szCs w:val="24"/>
+          <w:b/>
+          <w:bCs/>
         </w:rPr>
       </w:r>
     </w:p>
@@ -2201,9 +2082,8 @@
       </w:pPr>
       <w:r>
         <w:rPr>
-          <w:rFonts w:ascii="Arial" w:hAnsi="Arial"/>
-          <w:sz w:val="24"/>
-          <w:szCs w:val="24"/>
+          <w:b/>
+          <w:bCs/>
         </w:rPr>
       </w:r>
     </w:p>
@@ -2218,7 +2098,10 @@
         </w:rPr>
       </w:pPr>
       <w:r>
-        <w:rPr/>
+        <w:rPr>
+          <w:sz w:val="24"/>
+          <w:szCs w:val="24"/>
+        </w:rPr>
       </w:r>
     </w:p>
     <w:p>
@@ -2232,7 +2115,28 @@
         </w:rPr>
       </w:pPr>
       <w:r>
-        <w:rPr/>
+        <w:rPr>
+          <w:rFonts w:ascii="Arial" w:hAnsi="Arial"/>
+          <w:sz w:val="24"/>
+          <w:szCs w:val="24"/>
+        </w:rPr>
+        <w:t>Río Branco 139</w:t>
+      </w:r>
+      <w:r>
+        <w:rPr>
+          <w:rFonts w:ascii="Arial" w:hAnsi="Arial"/>
+          <w:sz w:val="24"/>
+          <w:szCs w:val="24"/>
+        </w:rPr>
+        <w:t>4</w:t>
+      </w:r>
+      <w:r>
+        <w:rPr>
+          <w:rFonts w:ascii="Arial" w:hAnsi="Arial"/>
+          <w:sz w:val="24"/>
+          <w:szCs w:val="24"/>
+        </w:rPr>
+        <w:t>, 11100 Montevideo, Departamento de Montevideo</w:t>
       </w:r>
     </w:p>
     <w:p>
@@ -2246,7 +2150,10 @@
         </w:rPr>
       </w:pPr>
       <w:r>
-        <w:rPr/>
+        <w:rPr>
+          <w:sz w:val="24"/>
+          <w:szCs w:val="24"/>
+        </w:rPr>
       </w:r>
     </w:p>
     <w:p>
@@ -2260,7 +2167,55 @@
         </w:rPr>
       </w:pPr>
       <w:r>
-        <w:rPr/>
+        <w:rPr>
+          <w:sz w:val="24"/>
+          <w:szCs w:val="24"/>
+        </w:rPr>
+        <w:drawing>
+          <wp:anchor behindDoc="0" distT="0" distB="0" distL="0" distR="0" simplePos="0" locked="0" layoutInCell="0" allowOverlap="1" relativeHeight="3">
+            <wp:simplePos x="0" y="0"/>
+            <wp:positionH relativeFrom="column">
+              <wp:posOffset>-173355</wp:posOffset>
+            </wp:positionH>
+            <wp:positionV relativeFrom="paragraph">
+              <wp:posOffset>114935</wp:posOffset>
+            </wp:positionV>
+            <wp:extent cx="5274310" cy="3835400"/>
+            <wp:effectExtent l="0" t="0" r="0" b="0"/>
+            <wp:wrapSquare wrapText="largest"/>
+            <wp:docPr id="2" name="Imagen1" descr=""/>
+            <wp:cNvGraphicFramePr>
+              <a:graphicFrameLocks xmlns:a="http://schemas.openxmlformats.org/drawingml/2006/main" noChangeAspect="1"/>
+            </wp:cNvGraphicFramePr>
+            <a:graphic xmlns:a="http://schemas.openxmlformats.org/drawingml/2006/main">
+              <a:graphicData uri="http://schemas.openxmlformats.org/drawingml/2006/picture">
+                <pic:pic xmlns:pic="http://schemas.openxmlformats.org/drawingml/2006/picture">
+                  <pic:nvPicPr>
+                    <pic:cNvPr id="2" name="Imagen1" descr=""/>
+                    <pic:cNvPicPr>
+                      <a:picLocks noChangeAspect="1" noChangeArrowheads="1"/>
+                    </pic:cNvPicPr>
+                  </pic:nvPicPr>
+                  <pic:blipFill>
+                    <a:blip r:embed="rId3"/>
+                    <a:stretch>
+                      <a:fillRect/>
+                    </a:stretch>
+                  </pic:blipFill>
+                  <pic:spPr bwMode="auto">
+                    <a:xfrm>
+                      <a:off x="0" y="0"/>
+                      <a:ext cx="5274310" cy="3835400"/>
+                    </a:xfrm>
+                    <a:prstGeom prst="rect">
+                      <a:avLst/>
+                    </a:prstGeom>
+                  </pic:spPr>
+                </pic:pic>
+              </a:graphicData>
+            </a:graphic>
+          </wp:anchor>
+        </w:drawing>
       </w:r>
     </w:p>
     <w:p>
@@ -2274,7 +2229,55 @@
         </w:rPr>
       </w:pPr>
       <w:r>
-        <w:rPr/>
+        <w:rPr>
+          <w:sz w:val="24"/>
+          <w:szCs w:val="24"/>
+        </w:rPr>
+        <w:drawing>
+          <wp:anchor behindDoc="0" distT="0" distB="0" distL="0" distR="0" simplePos="0" locked="0" layoutInCell="0" allowOverlap="1" relativeHeight="4">
+            <wp:simplePos x="0" y="0"/>
+            <wp:positionH relativeFrom="column">
+              <wp:posOffset>-291465</wp:posOffset>
+            </wp:positionH>
+            <wp:positionV relativeFrom="paragraph">
+              <wp:posOffset>174625</wp:posOffset>
+            </wp:positionV>
+            <wp:extent cx="5274310" cy="3310890"/>
+            <wp:effectExtent l="0" t="0" r="0" b="0"/>
+            <wp:wrapSquare wrapText="largest"/>
+            <wp:docPr id="3" name="Imagen2" descr=""/>
+            <wp:cNvGraphicFramePr>
+              <a:graphicFrameLocks xmlns:a="http://schemas.openxmlformats.org/drawingml/2006/main" noChangeAspect="1"/>
+            </wp:cNvGraphicFramePr>
+            <a:graphic xmlns:a="http://schemas.openxmlformats.org/drawingml/2006/main">
+              <a:graphicData uri="http://schemas.openxmlformats.org/drawingml/2006/picture">
+                <pic:pic xmlns:pic="http://schemas.openxmlformats.org/drawingml/2006/picture">
+                  <pic:nvPicPr>
+                    <pic:cNvPr id="3" name="Imagen2" descr=""/>
+                    <pic:cNvPicPr>
+                      <a:picLocks noChangeAspect="1" noChangeArrowheads="1"/>
+                    </pic:cNvPicPr>
+                  </pic:nvPicPr>
+                  <pic:blipFill>
+                    <a:blip r:embed="rId4"/>
+                    <a:stretch>
+                      <a:fillRect/>
+                    </a:stretch>
+                  </pic:blipFill>
+                  <pic:spPr bwMode="auto">
+                    <a:xfrm>
+                      <a:off x="0" y="0"/>
+                      <a:ext cx="5274310" cy="3310890"/>
+                    </a:xfrm>
+                    <a:prstGeom prst="rect">
+                      <a:avLst/>
+                    </a:prstGeom>
+                  </pic:spPr>
+                </pic:pic>
+              </a:graphicData>
+            </a:graphic>
+          </wp:anchor>
+        </w:drawing>
       </w:r>
     </w:p>
     <w:p>
@@ -2288,7 +2291,10 @@
         </w:rPr>
       </w:pPr>
       <w:r>
-        <w:rPr/>
+        <w:rPr>
+          <w:sz w:val="24"/>
+          <w:szCs w:val="24"/>
+        </w:rPr>
       </w:r>
     </w:p>
     <w:p>
@@ -2302,7 +2308,10 @@
         </w:rPr>
       </w:pPr>
       <w:r>
-        <w:rPr/>
+        <w:rPr>
+          <w:sz w:val="24"/>
+          <w:szCs w:val="24"/>
+        </w:rPr>
       </w:r>
     </w:p>
     <w:p>
@@ -2316,7 +2325,10 @@
         </w:rPr>
       </w:pPr>
       <w:r>
-        <w:rPr/>
+        <w:rPr>
+          <w:sz w:val="24"/>
+          <w:szCs w:val="24"/>
+        </w:rPr>
       </w:r>
     </w:p>
     <w:p>
@@ -2330,7 +2342,10 @@
         </w:rPr>
       </w:pPr>
       <w:r>
-        <w:rPr/>
+        <w:rPr>
+          <w:sz w:val="24"/>
+          <w:szCs w:val="24"/>
+        </w:rPr>
       </w:r>
     </w:p>
     <w:p>
@@ -2344,7 +2359,10 @@
         </w:rPr>
       </w:pPr>
       <w:r>
-        <w:rPr/>
+        <w:rPr>
+          <w:sz w:val="24"/>
+          <w:szCs w:val="24"/>
+        </w:rPr>
       </w:r>
     </w:p>
     <w:p>
@@ -2358,7 +2376,10 @@
         </w:rPr>
       </w:pPr>
       <w:r>
-        <w:rPr/>
+        <w:rPr>
+          <w:sz w:val="24"/>
+          <w:szCs w:val="24"/>
+        </w:rPr>
       </w:r>
     </w:p>
     <w:p>
@@ -2372,7 +2393,10 @@
         </w:rPr>
       </w:pPr>
       <w:r>
-        <w:rPr/>
+        <w:rPr>
+          <w:sz w:val="24"/>
+          <w:szCs w:val="24"/>
+        </w:rPr>
       </w:r>
     </w:p>
     <w:p>
@@ -2386,7 +2410,10 @@
         </w:rPr>
       </w:pPr>
       <w:r>
-        <w:rPr/>
+        <w:rPr>
+          <w:sz w:val="24"/>
+          <w:szCs w:val="24"/>
+        </w:rPr>
       </w:r>
     </w:p>
     <w:p>
@@ -2400,7 +2427,10 @@
         </w:rPr>
       </w:pPr>
       <w:r>
-        <w:rPr/>
+        <w:rPr>
+          <w:sz w:val="24"/>
+          <w:szCs w:val="24"/>
+        </w:rPr>
       </w:r>
     </w:p>
     <w:p>
@@ -2414,63 +2444,10 @@
         </w:rPr>
       </w:pPr>
       <w:r>
-        <w:rPr/>
-      </w:r>
-    </w:p>
-    <w:p>
-      <w:pPr>
-        <w:pStyle w:val="Normal"/>
-        <w:widowControl/>
-        <w:jc w:val="left"/>
-        <w:rPr>
-          <w:sz w:val="24"/>
-          <w:szCs w:val="24"/>
-        </w:rPr>
-      </w:pPr>
-      <w:r>
-        <w:rPr/>
-      </w:r>
-    </w:p>
-    <w:p>
-      <w:pPr>
-        <w:pStyle w:val="Normal"/>
-        <w:widowControl/>
-        <w:jc w:val="left"/>
-        <w:rPr>
-          <w:sz w:val="24"/>
-          <w:szCs w:val="24"/>
-        </w:rPr>
-      </w:pPr>
-      <w:r>
-        <w:rPr/>
-      </w:r>
-    </w:p>
-    <w:p>
-      <w:pPr>
-        <w:pStyle w:val="Normal"/>
-        <w:widowControl/>
-        <w:jc w:val="left"/>
-        <w:rPr>
-          <w:sz w:val="24"/>
-          <w:szCs w:val="24"/>
-        </w:rPr>
-      </w:pPr>
-      <w:r>
-        <w:rPr/>
-      </w:r>
-    </w:p>
-    <w:p>
-      <w:pPr>
-        <w:pStyle w:val="Normal"/>
-        <w:widowControl/>
-        <w:jc w:val="left"/>
-        <w:rPr>
-          <w:sz w:val="24"/>
-          <w:szCs w:val="24"/>
-        </w:rPr>
-      </w:pPr>
-      <w:r>
-        <w:rPr/>
+        <w:rPr>
+          <w:sz w:val="24"/>
+          <w:szCs w:val="24"/>
+        </w:rPr>
       </w:r>
     </w:p>
     <w:p>

</xml_diff>